<commit_message>
- UsuarioLogueado Global - Validación de inscripción a materia - lsitado Mis Materias (alumno) - mucho más
</commit_message>
<xml_diff>
--- a/TP2_DOC/CD_FINAL/Carátula.docx
+++ b/TP2_DOC/CD_FINAL/Carátula.docx
@@ -110,8 +110,6 @@
           <w:szCs w:val="26"/>
         </w:rPr>
       </w:pPr>
-      <w:bookmarkStart w:id="0" w:name="_GoBack"/>
-      <w:bookmarkEnd w:id="0"/>
     </w:p>
     <w:p>
       <w:pPr>
@@ -273,6 +271,22 @@
         <w:t>Aiup</w:t>
       </w:r>
       <w:proofErr w:type="spellEnd"/>
+      <w:r>
+        <w:rPr>
+          <w:sz w:val="26"/>
+          <w:szCs w:val="26"/>
+        </w:rPr>
+        <w:t xml:space="preserve"> (40468</w:t>
+      </w:r>
+      <w:bookmarkStart w:id="0" w:name="_GoBack"/>
+      <w:bookmarkEnd w:id="0"/>
+      <w:r>
+        <w:rPr>
+          <w:sz w:val="26"/>
+          <w:szCs w:val="26"/>
+        </w:rPr>
+        <w:t>)</w:t>
+      </w:r>
     </w:p>
     <w:p>
       <w:pPr>
@@ -302,6 +316,13 @@
         <w:t>Garófolo</w:t>
       </w:r>
       <w:proofErr w:type="spellEnd"/>
+      <w:r>
+        <w:rPr>
+          <w:sz w:val="26"/>
+          <w:szCs w:val="26"/>
+        </w:rPr>
+        <w:t xml:space="preserve"> (29046)</w:t>
+      </w:r>
     </w:p>
     <w:p>
       <w:pPr>
@@ -320,14 +341,7 @@
           <w:sz w:val="26"/>
           <w:szCs w:val="26"/>
         </w:rPr>
-        <w:t>Esteban López Adriano</w:t>
-      </w:r>
-      <w:r>
-        <w:rPr>
-          <w:sz w:val="26"/>
-          <w:szCs w:val="26"/>
-        </w:rPr>
-        <w:t xml:space="preserve"> </w:t>
+        <w:t xml:space="preserve">Esteban López Adriano </w:t>
       </w:r>
       <w:r>
         <w:rPr>

</xml_diff>

<commit_message>
- Actualización de documento TP2
</commit_message>
<xml_diff>
--- a/TP2_DOC/CD_FINAL/Carátula.docx
+++ b/TP2_DOC/CD_FINAL/Carátula.docx
@@ -118,14 +118,6 @@
           <w:szCs w:val="26"/>
         </w:rPr>
       </w:pPr>
-    </w:p>
-    <w:p>
-      <w:pPr>
-        <w:rPr>
-          <w:sz w:val="26"/>
-          <w:szCs w:val="26"/>
-        </w:rPr>
-      </w:pPr>
       <w:r>
         <w:rPr>
           <w:sz w:val="26"/>
@@ -240,7 +232,21 @@
           <w:sz w:val="26"/>
           <w:szCs w:val="26"/>
         </w:rPr>
-        <w:t>Grupo nº17:</w:t>
+        <w:t>Grupo nº</w:t>
+      </w:r>
+      <w:r>
+        <w:rPr>
+          <w:sz w:val="26"/>
+          <w:szCs w:val="26"/>
+        </w:rPr>
+        <w:t xml:space="preserve"> </w:t>
+      </w:r>
+      <w:r>
+        <w:rPr>
+          <w:sz w:val="26"/>
+          <w:szCs w:val="26"/>
+        </w:rPr>
+        <w:t>17:</w:t>
       </w:r>
     </w:p>
     <w:p>
@@ -276,16 +282,7 @@
           <w:sz w:val="26"/>
           <w:szCs w:val="26"/>
         </w:rPr>
-        <w:t xml:space="preserve"> (40468</w:t>
-      </w:r>
-      <w:bookmarkStart w:id="0" w:name="_GoBack"/>
-      <w:bookmarkEnd w:id="0"/>
-      <w:r>
-        <w:rPr>
-          <w:sz w:val="26"/>
-          <w:szCs w:val="26"/>
-        </w:rPr>
-        <w:t>)</w:t>
+        <w:t xml:space="preserve"> (40468)</w:t>
       </w:r>
     </w:p>
     <w:p>
@@ -364,6 +361,1134 @@
         </w:rPr>
         <w:t>)</w:t>
       </w:r>
+    </w:p>
+    <w:p>
+      <w:pPr>
+        <w:rPr>
+          <w:b/>
+          <w:sz w:val="26"/>
+          <w:szCs w:val="26"/>
+        </w:rPr>
+      </w:pPr>
+      <w:r>
+        <w:rPr>
+          <w:sz w:val="26"/>
+          <w:szCs w:val="26"/>
+        </w:rPr>
+        <w:lastRenderedPageBreak/>
+        <w:br/>
+      </w:r>
+      <w:r>
+        <w:rPr>
+          <w:b/>
+          <w:sz w:val="26"/>
+          <w:szCs w:val="26"/>
+        </w:rPr>
+        <w:t>General:</w:t>
+      </w:r>
+    </w:p>
+    <w:p>
+      <w:pPr>
+        <w:rPr>
+          <w:sz w:val="26"/>
+          <w:szCs w:val="26"/>
+        </w:rPr>
+      </w:pPr>
+      <w:r>
+        <w:rPr>
+          <w:sz w:val="26"/>
+          <w:szCs w:val="26"/>
+        </w:rPr>
+        <w:t>Herramientas utilizadas:</w:t>
+      </w:r>
+    </w:p>
+    <w:p>
+      <w:pPr>
+        <w:pStyle w:val="Prrafodelista"/>
+        <w:numPr>
+          <w:ilvl w:val="0"/>
+          <w:numId w:val="4"/>
+        </w:numPr>
+        <w:rPr>
+          <w:sz w:val="26"/>
+          <w:szCs w:val="26"/>
+        </w:rPr>
+      </w:pPr>
+      <w:r>
+        <w:rPr>
+          <w:sz w:val="26"/>
+          <w:szCs w:val="26"/>
+        </w:rPr>
+        <w:t>Microsoft Visual Studio 2010 Professional</w:t>
+      </w:r>
+    </w:p>
+    <w:p>
+      <w:pPr>
+        <w:pStyle w:val="Prrafodelista"/>
+        <w:numPr>
+          <w:ilvl w:val="0"/>
+          <w:numId w:val="4"/>
+        </w:numPr>
+        <w:rPr>
+          <w:sz w:val="26"/>
+          <w:szCs w:val="26"/>
+        </w:rPr>
+      </w:pPr>
+      <w:r>
+        <w:rPr>
+          <w:sz w:val="26"/>
+          <w:szCs w:val="26"/>
+        </w:rPr>
+        <w:t>Microsoft</w:t>
+      </w:r>
+      <w:r>
+        <w:rPr>
+          <w:sz w:val="26"/>
+          <w:szCs w:val="26"/>
+        </w:rPr>
+        <w:t xml:space="preserve"> </w:t>
+      </w:r>
+      <w:proofErr w:type="spellStart"/>
+      <w:r>
+        <w:rPr>
+          <w:sz w:val="26"/>
+          <w:szCs w:val="26"/>
+        </w:rPr>
+        <w:t>Sql</w:t>
+      </w:r>
+      <w:proofErr w:type="spellEnd"/>
+      <w:r>
+        <w:rPr>
+          <w:sz w:val="26"/>
+          <w:szCs w:val="26"/>
+        </w:rPr>
+        <w:t xml:space="preserve"> Server Management Studio 2008</w:t>
+      </w:r>
+    </w:p>
+    <w:p>
+      <w:pPr>
+        <w:pStyle w:val="Prrafodelista"/>
+        <w:numPr>
+          <w:ilvl w:val="0"/>
+          <w:numId w:val="4"/>
+        </w:numPr>
+        <w:rPr>
+          <w:sz w:val="26"/>
+          <w:szCs w:val="26"/>
+        </w:rPr>
+      </w:pPr>
+      <w:r>
+        <w:rPr>
+          <w:sz w:val="26"/>
+          <w:szCs w:val="26"/>
+        </w:rPr>
+        <w:t>.Net Framework v4.0</w:t>
+      </w:r>
+      <w:bookmarkStart w:id="0" w:name="_GoBack"/>
+      <w:bookmarkEnd w:id="0"/>
+    </w:p>
+    <w:p>
+      <w:pPr>
+        <w:rPr>
+          <w:b/>
+          <w:sz w:val="26"/>
+          <w:szCs w:val="26"/>
+        </w:rPr>
+      </w:pPr>
+      <w:r>
+        <w:rPr>
+          <w:b/>
+          <w:sz w:val="26"/>
+          <w:szCs w:val="26"/>
+        </w:rPr>
+        <w:t xml:space="preserve">Versión </w:t>
+      </w:r>
+      <w:r>
+        <w:rPr>
+          <w:b/>
+          <w:sz w:val="26"/>
+          <w:szCs w:val="26"/>
+        </w:rPr>
+        <w:t>Desktop</w:t>
+      </w:r>
+    </w:p>
+    <w:p>
+      <w:pPr>
+        <w:pStyle w:val="Prrafodelista"/>
+        <w:numPr>
+          <w:ilvl w:val="0"/>
+          <w:numId w:val="5"/>
+        </w:numPr>
+        <w:rPr>
+          <w:sz w:val="26"/>
+          <w:szCs w:val="26"/>
+        </w:rPr>
+      </w:pPr>
+    </w:p>
+    <w:p>
+      <w:pPr>
+        <w:rPr>
+          <w:b/>
+          <w:sz w:val="26"/>
+          <w:szCs w:val="26"/>
+        </w:rPr>
+      </w:pPr>
+      <w:r>
+        <w:rPr>
+          <w:b/>
+          <w:sz w:val="26"/>
+          <w:szCs w:val="26"/>
+        </w:rPr>
+        <w:t xml:space="preserve">Versión </w:t>
+      </w:r>
+      <w:r>
+        <w:rPr>
+          <w:b/>
+          <w:sz w:val="26"/>
+          <w:szCs w:val="26"/>
+        </w:rPr>
+        <w:t>Web</w:t>
+      </w:r>
+    </w:p>
+    <w:p>
+      <w:pPr>
+        <w:pStyle w:val="Prrafodelista"/>
+        <w:numPr>
+          <w:ilvl w:val="0"/>
+          <w:numId w:val="3"/>
+        </w:numPr>
+        <w:rPr>
+          <w:sz w:val="26"/>
+          <w:szCs w:val="26"/>
+        </w:rPr>
+      </w:pPr>
+      <w:r>
+        <w:rPr>
+          <w:sz w:val="26"/>
+          <w:szCs w:val="26"/>
+        </w:rPr>
+        <w:t>M</w:t>
+      </w:r>
+      <w:r>
+        <w:rPr>
+          <w:sz w:val="26"/>
+          <w:szCs w:val="26"/>
+        </w:rPr>
+        <w:t>anejo de estado de usuario con variables de sesión (</w:t>
+      </w:r>
+      <w:proofErr w:type="spellStart"/>
+      <w:r>
+        <w:rPr>
+          <w:sz w:val="26"/>
+          <w:szCs w:val="26"/>
+        </w:rPr>
+        <w:t>Session</w:t>
+      </w:r>
+      <w:proofErr w:type="spellEnd"/>
+      <w:r>
+        <w:rPr>
+          <w:sz w:val="26"/>
+          <w:szCs w:val="26"/>
+        </w:rPr>
+        <w:t>).</w:t>
+      </w:r>
+    </w:p>
+    <w:p>
+      <w:pPr>
+        <w:pStyle w:val="Prrafodelista"/>
+        <w:numPr>
+          <w:ilvl w:val="0"/>
+          <w:numId w:val="3"/>
+        </w:numPr>
+        <w:rPr>
+          <w:sz w:val="26"/>
+          <w:szCs w:val="26"/>
+        </w:rPr>
+      </w:pPr>
+      <w:r>
+        <w:rPr>
+          <w:sz w:val="26"/>
+          <w:szCs w:val="26"/>
+        </w:rPr>
+        <w:t xml:space="preserve">Generación de menú a partir del </w:t>
+      </w:r>
+      <w:proofErr w:type="spellStart"/>
+      <w:r>
+        <w:rPr>
+          <w:sz w:val="26"/>
+          <w:szCs w:val="26"/>
+        </w:rPr>
+        <w:t>sitemap</w:t>
+      </w:r>
+      <w:proofErr w:type="spellEnd"/>
+      <w:r>
+        <w:rPr>
+          <w:sz w:val="26"/>
+          <w:szCs w:val="26"/>
+        </w:rPr>
+        <w:t>.</w:t>
+      </w:r>
+    </w:p>
+    <w:p>
+      <w:pPr>
+        <w:pStyle w:val="Prrafodelista"/>
+        <w:numPr>
+          <w:ilvl w:val="0"/>
+          <w:numId w:val="3"/>
+        </w:numPr>
+        <w:rPr>
+          <w:sz w:val="26"/>
+          <w:szCs w:val="26"/>
+        </w:rPr>
+      </w:pPr>
+      <w:r>
+        <w:rPr>
+          <w:sz w:val="26"/>
+          <w:szCs w:val="26"/>
+        </w:rPr>
+        <w:t xml:space="preserve">Control de acceso mediante asignación de permisos por roles en el </w:t>
+      </w:r>
+      <w:proofErr w:type="spellStart"/>
+      <w:r>
+        <w:rPr>
+          <w:sz w:val="26"/>
+          <w:szCs w:val="26"/>
+        </w:rPr>
+        <w:t>sitemap</w:t>
+      </w:r>
+      <w:proofErr w:type="spellEnd"/>
+      <w:r>
+        <w:rPr>
+          <w:sz w:val="26"/>
+          <w:szCs w:val="26"/>
+        </w:rPr>
+        <w:t>.</w:t>
+      </w:r>
+    </w:p>
+    <w:p>
+      <w:pPr>
+        <w:pStyle w:val="Prrafodelista"/>
+        <w:numPr>
+          <w:ilvl w:val="0"/>
+          <w:numId w:val="3"/>
+        </w:numPr>
+        <w:rPr>
+          <w:sz w:val="26"/>
+          <w:szCs w:val="26"/>
+        </w:rPr>
+      </w:pPr>
+      <w:r>
+        <w:rPr>
+          <w:sz w:val="26"/>
+          <w:szCs w:val="26"/>
+        </w:rPr>
+        <w:t xml:space="preserve">Utilización de </w:t>
+      </w:r>
+      <w:proofErr w:type="spellStart"/>
+      <w:r>
+        <w:rPr>
+          <w:sz w:val="26"/>
+          <w:szCs w:val="26"/>
+        </w:rPr>
+        <w:t>MasterPages</w:t>
+      </w:r>
+      <w:proofErr w:type="spellEnd"/>
+      <w:r>
+        <w:rPr>
+          <w:sz w:val="26"/>
+          <w:szCs w:val="26"/>
+        </w:rPr>
+        <w:t>.</w:t>
+      </w:r>
+    </w:p>
+    <w:p>
+      <w:pPr>
+        <w:pStyle w:val="Prrafodelista"/>
+        <w:numPr>
+          <w:ilvl w:val="0"/>
+          <w:numId w:val="3"/>
+        </w:numPr>
+        <w:rPr>
+          <w:sz w:val="26"/>
+          <w:szCs w:val="26"/>
+        </w:rPr>
+      </w:pPr>
+      <w:r>
+        <w:rPr>
+          <w:sz w:val="26"/>
+          <w:szCs w:val="26"/>
+        </w:rPr>
+        <w:t xml:space="preserve">Si bien no se utilizaron </w:t>
+      </w:r>
+      <w:proofErr w:type="spellStart"/>
+      <w:r>
+        <w:rPr>
+          <w:sz w:val="26"/>
+          <w:szCs w:val="26"/>
+        </w:rPr>
+        <w:t>skins</w:t>
+      </w:r>
+      <w:proofErr w:type="spellEnd"/>
+      <w:r>
+        <w:rPr>
+          <w:sz w:val="26"/>
+          <w:szCs w:val="26"/>
+        </w:rPr>
+        <w:t xml:space="preserve">, se optó por estandarizar el diseño utilizando plantillas predeterminadas en grillas y </w:t>
+      </w:r>
+      <w:proofErr w:type="spellStart"/>
+      <w:r>
+        <w:rPr>
+          <w:sz w:val="26"/>
+          <w:szCs w:val="26"/>
+        </w:rPr>
+        <w:t>menúes</w:t>
+      </w:r>
+      <w:proofErr w:type="spellEnd"/>
+      <w:r>
+        <w:rPr>
+          <w:sz w:val="26"/>
+          <w:szCs w:val="26"/>
+        </w:rPr>
+        <w:t>.</w:t>
+      </w:r>
+    </w:p>
+    <w:p>
+      <w:pPr>
+        <w:pStyle w:val="Prrafodelista"/>
+        <w:numPr>
+          <w:ilvl w:val="0"/>
+          <w:numId w:val="3"/>
+        </w:numPr>
+        <w:rPr>
+          <w:sz w:val="26"/>
+          <w:szCs w:val="26"/>
+        </w:rPr>
+      </w:pPr>
+      <w:proofErr w:type="spellStart"/>
+      <w:r>
+        <w:rPr>
+          <w:sz w:val="26"/>
+          <w:szCs w:val="26"/>
+        </w:rPr>
+        <w:t>Javascript</w:t>
+      </w:r>
+      <w:proofErr w:type="spellEnd"/>
+      <w:r>
+        <w:rPr>
+          <w:sz w:val="26"/>
+          <w:szCs w:val="26"/>
+        </w:rPr>
+        <w:t xml:space="preserve"> (utilizando el Framework </w:t>
+      </w:r>
+      <w:proofErr w:type="spellStart"/>
+      <w:r>
+        <w:rPr>
+          <w:sz w:val="26"/>
+          <w:szCs w:val="26"/>
+        </w:rPr>
+        <w:t>Jquery</w:t>
+      </w:r>
+      <w:proofErr w:type="spellEnd"/>
+      <w:r>
+        <w:rPr>
+          <w:sz w:val="26"/>
+          <w:szCs w:val="26"/>
+        </w:rPr>
+        <w:t>)</w:t>
+      </w:r>
+      <w:r>
+        <w:rPr>
+          <w:sz w:val="26"/>
+          <w:szCs w:val="26"/>
+        </w:rPr>
+        <w:t xml:space="preserve"> para confirmación de borrado</w:t>
+      </w:r>
+      <w:r>
+        <w:rPr>
+          <w:sz w:val="26"/>
+          <w:szCs w:val="26"/>
+        </w:rPr>
+        <w:t xml:space="preserve"> y dinamización de contenidos.</w:t>
+      </w:r>
+    </w:p>
+    <w:p>
+      <w:pPr>
+        <w:rPr>
+          <w:b/>
+          <w:sz w:val="26"/>
+          <w:szCs w:val="26"/>
+        </w:rPr>
+      </w:pPr>
+      <w:proofErr w:type="spellStart"/>
+      <w:r>
+        <w:rPr>
+          <w:b/>
+          <w:sz w:val="26"/>
+          <w:szCs w:val="26"/>
+        </w:rPr>
+        <w:t>Screenshots</w:t>
+      </w:r>
+      <w:proofErr w:type="spellEnd"/>
+    </w:p>
+    <w:p>
+      <w:pPr>
+        <w:rPr>
+          <w:sz w:val="26"/>
+          <w:szCs w:val="26"/>
+        </w:rPr>
+      </w:pPr>
+      <w:proofErr w:type="spellStart"/>
+      <w:r>
+        <w:rPr>
+          <w:sz w:val="26"/>
+          <w:szCs w:val="26"/>
+        </w:rPr>
+        <w:t>Login</w:t>
+      </w:r>
+      <w:proofErr w:type="spellEnd"/>
+      <w:r>
+        <w:rPr>
+          <w:sz w:val="26"/>
+          <w:szCs w:val="26"/>
+        </w:rPr>
+        <w:t xml:space="preserve"> (desktop)</w:t>
+      </w:r>
+      <w:r>
+        <w:rPr>
+          <w:sz w:val="26"/>
+          <w:szCs w:val="26"/>
+        </w:rPr>
+        <w:t>:</w:t>
+      </w:r>
+      <w:r>
+        <w:rPr>
+          <w:sz w:val="26"/>
+          <w:szCs w:val="26"/>
+        </w:rPr>
+        <w:br/>
+      </w:r>
+      <w:r>
+        <w:drawing>
+          <wp:inline distT="0" distB="0" distL="0" distR="0" wp14:anchorId="1034CECD" wp14:editId="54EE4E63">
+            <wp:extent cx="5400040" cy="3037285"/>
+            <wp:effectExtent l="0" t="0" r="0" b="0"/>
+            <wp:docPr id="2" name="Imagen 2"/>
+            <wp:cNvGraphicFramePr>
+              <a:graphicFrameLocks xmlns:a="http://schemas.openxmlformats.org/drawingml/2006/main" noChangeAspect="1"/>
+            </wp:cNvGraphicFramePr>
+            <a:graphic xmlns:a="http://schemas.openxmlformats.org/drawingml/2006/main">
+              <a:graphicData uri="http://schemas.openxmlformats.org/drawingml/2006/picture">
+                <pic:pic xmlns:pic="http://schemas.openxmlformats.org/drawingml/2006/picture">
+                  <pic:nvPicPr>
+                    <pic:cNvPr id="0" name="Picture 1"/>
+                    <pic:cNvPicPr>
+                      <a:picLocks noChangeAspect="1" noChangeArrowheads="1"/>
+                    </pic:cNvPicPr>
+                  </pic:nvPicPr>
+                  <pic:blipFill>
+                    <a:blip r:embed="rId7">
+                      <a:extLst>
+                        <a:ext uri="{28A0092B-C50C-407E-A947-70E740481C1C}">
+                          <a14:useLocalDpi xmlns:a14="http://schemas.microsoft.com/office/drawing/2010/main" val="0"/>
+                        </a:ext>
+                      </a:extLst>
+                    </a:blip>
+                    <a:srcRect/>
+                    <a:stretch>
+                      <a:fillRect/>
+                    </a:stretch>
+                  </pic:blipFill>
+                  <pic:spPr bwMode="auto">
+                    <a:xfrm>
+                      <a:off x="0" y="0"/>
+                      <a:ext cx="5400040" cy="3037285"/>
+                    </a:xfrm>
+                    <a:prstGeom prst="rect">
+                      <a:avLst/>
+                    </a:prstGeom>
+                    <a:noFill/>
+                    <a:ln>
+                      <a:noFill/>
+                    </a:ln>
+                  </pic:spPr>
+                </pic:pic>
+              </a:graphicData>
+            </a:graphic>
+          </wp:inline>
+        </w:drawing>
+      </w:r>
+    </w:p>
+    <w:p>
+      <w:pPr>
+        <w:rPr>
+          <w:sz w:val="26"/>
+          <w:szCs w:val="26"/>
+        </w:rPr>
+      </w:pPr>
+      <w:r>
+        <w:rPr>
+          <w:sz w:val="26"/>
+          <w:szCs w:val="26"/>
+        </w:rPr>
+        <w:lastRenderedPageBreak/>
+        <w:t>Listado Alumnos</w:t>
+      </w:r>
+      <w:r>
+        <w:rPr>
+          <w:sz w:val="26"/>
+          <w:szCs w:val="26"/>
+        </w:rPr>
+        <w:t xml:space="preserve"> (desktop)</w:t>
+      </w:r>
+      <w:proofErr w:type="gramStart"/>
+      <w:r>
+        <w:rPr>
+          <w:sz w:val="26"/>
+          <w:szCs w:val="26"/>
+        </w:rPr>
+        <w:t>:</w:t>
+      </w:r>
+      <w:r>
+        <w:rPr>
+          <w:sz w:val="26"/>
+          <w:szCs w:val="26"/>
+        </w:rPr>
+        <w:t>:</w:t>
+      </w:r>
+      <w:proofErr w:type="gramEnd"/>
+      <w:r>
+        <w:rPr>
+          <w:sz w:val="26"/>
+          <w:szCs w:val="26"/>
+        </w:rPr>
+        <w:br/>
+      </w:r>
+      <w:r>
+        <w:drawing>
+          <wp:inline distT="0" distB="0" distL="0" distR="0" wp14:anchorId="1D3D8652" wp14:editId="5C56B800">
+            <wp:extent cx="5400040" cy="3458583"/>
+            <wp:effectExtent l="0" t="0" r="0" b="8890"/>
+            <wp:docPr id="3" name="Imagen 3"/>
+            <wp:cNvGraphicFramePr>
+              <a:graphicFrameLocks xmlns:a="http://schemas.openxmlformats.org/drawingml/2006/main" noChangeAspect="1"/>
+            </wp:cNvGraphicFramePr>
+            <a:graphic xmlns:a="http://schemas.openxmlformats.org/drawingml/2006/main">
+              <a:graphicData uri="http://schemas.openxmlformats.org/drawingml/2006/picture">
+                <pic:pic xmlns:pic="http://schemas.openxmlformats.org/drawingml/2006/picture">
+                  <pic:nvPicPr>
+                    <pic:cNvPr id="0" name="Picture 2"/>
+                    <pic:cNvPicPr>
+                      <a:picLocks noChangeAspect="1" noChangeArrowheads="1"/>
+                    </pic:cNvPicPr>
+                  </pic:nvPicPr>
+                  <pic:blipFill>
+                    <a:blip r:embed="rId8">
+                      <a:extLst>
+                        <a:ext uri="{28A0092B-C50C-407E-A947-70E740481C1C}">
+                          <a14:useLocalDpi xmlns:a14="http://schemas.microsoft.com/office/drawing/2010/main" val="0"/>
+                        </a:ext>
+                      </a:extLst>
+                    </a:blip>
+                    <a:srcRect/>
+                    <a:stretch>
+                      <a:fillRect/>
+                    </a:stretch>
+                  </pic:blipFill>
+                  <pic:spPr bwMode="auto">
+                    <a:xfrm>
+                      <a:off x="0" y="0"/>
+                      <a:ext cx="5400040" cy="3458583"/>
+                    </a:xfrm>
+                    <a:prstGeom prst="rect">
+                      <a:avLst/>
+                    </a:prstGeom>
+                    <a:noFill/>
+                    <a:ln>
+                      <a:noFill/>
+                    </a:ln>
+                  </pic:spPr>
+                </pic:pic>
+              </a:graphicData>
+            </a:graphic>
+          </wp:inline>
+        </w:drawing>
+      </w:r>
+    </w:p>
+    <w:p>
+      <w:pPr>
+        <w:rPr>
+          <w:sz w:val="26"/>
+          <w:szCs w:val="26"/>
+        </w:rPr>
+      </w:pPr>
+      <w:r>
+        <w:rPr>
+          <w:sz w:val="26"/>
+          <w:szCs w:val="26"/>
+        </w:rPr>
+        <w:t>Formulario de i</w:t>
+      </w:r>
+      <w:r>
+        <w:rPr>
+          <w:sz w:val="26"/>
+          <w:szCs w:val="26"/>
+        </w:rPr>
+        <w:t>nscripción a materia</w:t>
+      </w:r>
+      <w:r>
+        <w:rPr>
+          <w:sz w:val="26"/>
+          <w:szCs w:val="26"/>
+        </w:rPr>
+        <w:t xml:space="preserve"> (desktop)</w:t>
+      </w:r>
+      <w:proofErr w:type="gramStart"/>
+      <w:r>
+        <w:rPr>
+          <w:sz w:val="26"/>
+          <w:szCs w:val="26"/>
+        </w:rPr>
+        <w:t>:</w:t>
+      </w:r>
+      <w:r>
+        <w:rPr>
+          <w:sz w:val="26"/>
+          <w:szCs w:val="26"/>
+        </w:rPr>
+        <w:t>:</w:t>
+      </w:r>
+      <w:proofErr w:type="gramEnd"/>
+      <w:r>
+        <w:rPr>
+          <w:sz w:val="26"/>
+          <w:szCs w:val="26"/>
+        </w:rPr>
+        <w:br/>
+      </w:r>
+      <w:r>
+        <w:drawing>
+          <wp:inline distT="0" distB="0" distL="0" distR="0" wp14:anchorId="5FE7898A" wp14:editId="50944A93">
+            <wp:extent cx="5400040" cy="3818791"/>
+            <wp:effectExtent l="0" t="0" r="0" b="0"/>
+            <wp:docPr id="4" name="Imagen 4"/>
+            <wp:cNvGraphicFramePr>
+              <a:graphicFrameLocks xmlns:a="http://schemas.openxmlformats.org/drawingml/2006/main" noChangeAspect="1"/>
+            </wp:cNvGraphicFramePr>
+            <a:graphic xmlns:a="http://schemas.openxmlformats.org/drawingml/2006/main">
+              <a:graphicData uri="http://schemas.openxmlformats.org/drawingml/2006/picture">
+                <pic:pic xmlns:pic="http://schemas.openxmlformats.org/drawingml/2006/picture">
+                  <pic:nvPicPr>
+                    <pic:cNvPr id="0" name="Picture 3"/>
+                    <pic:cNvPicPr>
+                      <a:picLocks noChangeAspect="1" noChangeArrowheads="1"/>
+                    </pic:cNvPicPr>
+                  </pic:nvPicPr>
+                  <pic:blipFill>
+                    <a:blip r:embed="rId9">
+                      <a:extLst>
+                        <a:ext uri="{28A0092B-C50C-407E-A947-70E740481C1C}">
+                          <a14:useLocalDpi xmlns:a14="http://schemas.microsoft.com/office/drawing/2010/main" val="0"/>
+                        </a:ext>
+                      </a:extLst>
+                    </a:blip>
+                    <a:srcRect/>
+                    <a:stretch>
+                      <a:fillRect/>
+                    </a:stretch>
+                  </pic:blipFill>
+                  <pic:spPr bwMode="auto">
+                    <a:xfrm>
+                      <a:off x="0" y="0"/>
+                      <a:ext cx="5400040" cy="3818791"/>
+                    </a:xfrm>
+                    <a:prstGeom prst="rect">
+                      <a:avLst/>
+                    </a:prstGeom>
+                    <a:noFill/>
+                    <a:ln>
+                      <a:noFill/>
+                    </a:ln>
+                  </pic:spPr>
+                </pic:pic>
+              </a:graphicData>
+            </a:graphic>
+          </wp:inline>
+        </w:drawing>
+      </w:r>
+    </w:p>
+    <w:p>
+      <w:pPr>
+        <w:rPr>
+          <w:sz w:val="26"/>
+          <w:szCs w:val="26"/>
+        </w:rPr>
+      </w:pPr>
+      <w:r>
+        <w:rPr>
+          <w:sz w:val="26"/>
+          <w:szCs w:val="26"/>
+        </w:rPr>
+        <w:t>Reporte de materias y alumnos de un docente</w:t>
+      </w:r>
+      <w:r>
+        <w:rPr>
+          <w:sz w:val="26"/>
+          <w:szCs w:val="26"/>
+        </w:rPr>
+        <w:t xml:space="preserve"> (desktop)</w:t>
+      </w:r>
+      <w:proofErr w:type="gramStart"/>
+      <w:r>
+        <w:rPr>
+          <w:sz w:val="26"/>
+          <w:szCs w:val="26"/>
+        </w:rPr>
+        <w:t>:</w:t>
+      </w:r>
+      <w:r>
+        <w:rPr>
+          <w:sz w:val="26"/>
+          <w:szCs w:val="26"/>
+        </w:rPr>
+        <w:t>:</w:t>
+      </w:r>
+      <w:proofErr w:type="gramEnd"/>
+    </w:p>
+    <w:p>
+      <w:pPr>
+        <w:rPr>
+          <w:sz w:val="26"/>
+          <w:szCs w:val="26"/>
+        </w:rPr>
+      </w:pPr>
+      <w:r>
+        <w:lastRenderedPageBreak/>
+        <w:drawing>
+          <wp:inline distT="0" distB="0" distL="0" distR="0" wp14:anchorId="2C082D21" wp14:editId="50B812FE">
+            <wp:extent cx="5400040" cy="2945822"/>
+            <wp:effectExtent l="0" t="0" r="0" b="6985"/>
+            <wp:docPr id="5" name="Imagen 5"/>
+            <wp:cNvGraphicFramePr>
+              <a:graphicFrameLocks xmlns:a="http://schemas.openxmlformats.org/drawingml/2006/main" noChangeAspect="1"/>
+            </wp:cNvGraphicFramePr>
+            <a:graphic xmlns:a="http://schemas.openxmlformats.org/drawingml/2006/main">
+              <a:graphicData uri="http://schemas.openxmlformats.org/drawingml/2006/picture">
+                <pic:pic xmlns:pic="http://schemas.openxmlformats.org/drawingml/2006/picture">
+                  <pic:nvPicPr>
+                    <pic:cNvPr id="0" name="Picture 4"/>
+                    <pic:cNvPicPr>
+                      <a:picLocks noChangeAspect="1" noChangeArrowheads="1"/>
+                    </pic:cNvPicPr>
+                  </pic:nvPicPr>
+                  <pic:blipFill>
+                    <a:blip r:embed="rId10">
+                      <a:extLst>
+                        <a:ext uri="{28A0092B-C50C-407E-A947-70E740481C1C}">
+                          <a14:useLocalDpi xmlns:a14="http://schemas.microsoft.com/office/drawing/2010/main" val="0"/>
+                        </a:ext>
+                      </a:extLst>
+                    </a:blip>
+                    <a:srcRect/>
+                    <a:stretch>
+                      <a:fillRect/>
+                    </a:stretch>
+                  </pic:blipFill>
+                  <pic:spPr bwMode="auto">
+                    <a:xfrm>
+                      <a:off x="0" y="0"/>
+                      <a:ext cx="5400040" cy="2945822"/>
+                    </a:xfrm>
+                    <a:prstGeom prst="rect">
+                      <a:avLst/>
+                    </a:prstGeom>
+                    <a:noFill/>
+                    <a:ln>
+                      <a:noFill/>
+                    </a:ln>
+                  </pic:spPr>
+                </pic:pic>
+              </a:graphicData>
+            </a:graphic>
+          </wp:inline>
+        </w:drawing>
+      </w:r>
+    </w:p>
+    <w:p>
+      <w:pPr>
+        <w:rPr>
+          <w:sz w:val="26"/>
+          <w:szCs w:val="26"/>
+        </w:rPr>
+      </w:pPr>
+      <w:proofErr w:type="spellStart"/>
+      <w:r>
+        <w:rPr>
+          <w:sz w:val="26"/>
+          <w:szCs w:val="26"/>
+        </w:rPr>
+        <w:t>Login</w:t>
+      </w:r>
+      <w:proofErr w:type="spellEnd"/>
+      <w:r>
+        <w:rPr>
+          <w:sz w:val="26"/>
+          <w:szCs w:val="26"/>
+        </w:rPr>
+        <w:t xml:space="preserve"> (web)</w:t>
+      </w:r>
+      <w:r>
+        <w:rPr>
+          <w:sz w:val="26"/>
+          <w:szCs w:val="26"/>
+        </w:rPr>
+        <w:t>:</w:t>
+      </w:r>
+      <w:r>
+        <w:rPr>
+          <w:sz w:val="26"/>
+          <w:szCs w:val="26"/>
+        </w:rPr>
+        <w:br/>
+      </w:r>
+      <w:r>
+        <w:drawing>
+          <wp:inline distT="0" distB="0" distL="0" distR="0" wp14:anchorId="7C557456" wp14:editId="755D111B">
+            <wp:extent cx="5400040" cy="2945822"/>
+            <wp:effectExtent l="0" t="0" r="0" b="6985"/>
+            <wp:docPr id="6" name="Imagen 6"/>
+            <wp:cNvGraphicFramePr>
+              <a:graphicFrameLocks xmlns:a="http://schemas.openxmlformats.org/drawingml/2006/main" noChangeAspect="1"/>
+            </wp:cNvGraphicFramePr>
+            <a:graphic xmlns:a="http://schemas.openxmlformats.org/drawingml/2006/main">
+              <a:graphicData uri="http://schemas.openxmlformats.org/drawingml/2006/picture">
+                <pic:pic xmlns:pic="http://schemas.openxmlformats.org/drawingml/2006/picture">
+                  <pic:nvPicPr>
+                    <pic:cNvPr id="0" name="Picture 5"/>
+                    <pic:cNvPicPr>
+                      <a:picLocks noChangeAspect="1" noChangeArrowheads="1"/>
+                    </pic:cNvPicPr>
+                  </pic:nvPicPr>
+                  <pic:blipFill>
+                    <a:blip r:embed="rId11">
+                      <a:extLst>
+                        <a:ext uri="{28A0092B-C50C-407E-A947-70E740481C1C}">
+                          <a14:useLocalDpi xmlns:a14="http://schemas.microsoft.com/office/drawing/2010/main" val="0"/>
+                        </a:ext>
+                      </a:extLst>
+                    </a:blip>
+                    <a:srcRect/>
+                    <a:stretch>
+                      <a:fillRect/>
+                    </a:stretch>
+                  </pic:blipFill>
+                  <pic:spPr bwMode="auto">
+                    <a:xfrm>
+                      <a:off x="0" y="0"/>
+                      <a:ext cx="5400040" cy="2945822"/>
+                    </a:xfrm>
+                    <a:prstGeom prst="rect">
+                      <a:avLst/>
+                    </a:prstGeom>
+                    <a:noFill/>
+                    <a:ln>
+                      <a:noFill/>
+                    </a:ln>
+                  </pic:spPr>
+                </pic:pic>
+              </a:graphicData>
+            </a:graphic>
+          </wp:inline>
+        </w:drawing>
+      </w:r>
+    </w:p>
+    <w:p>
+      <w:pPr>
+        <w:rPr>
+          <w:sz w:val="26"/>
+          <w:szCs w:val="26"/>
+        </w:rPr>
+      </w:pPr>
+      <w:r>
+        <w:rPr>
+          <w:sz w:val="26"/>
+          <w:szCs w:val="26"/>
+        </w:rPr>
+        <w:lastRenderedPageBreak/>
+        <w:t>Listado de Docentes</w:t>
+      </w:r>
+      <w:r>
+        <w:rPr>
+          <w:sz w:val="26"/>
+          <w:szCs w:val="26"/>
+        </w:rPr>
+        <w:t xml:space="preserve"> (web)</w:t>
+      </w:r>
+      <w:r>
+        <w:rPr>
+          <w:sz w:val="26"/>
+          <w:szCs w:val="26"/>
+        </w:rPr>
+        <w:t>:</w:t>
+      </w:r>
+      <w:r>
+        <w:rPr>
+          <w:sz w:val="26"/>
+          <w:szCs w:val="26"/>
+        </w:rPr>
+        <w:br/>
+      </w:r>
+      <w:r>
+        <w:drawing>
+          <wp:inline distT="0" distB="0" distL="0" distR="0" wp14:anchorId="39C417C0" wp14:editId="32CFE3D0">
+            <wp:extent cx="5400040" cy="3037285"/>
+            <wp:effectExtent l="0" t="0" r="0" b="0"/>
+            <wp:docPr id="8" name="Imagen 8"/>
+            <wp:cNvGraphicFramePr>
+              <a:graphicFrameLocks xmlns:a="http://schemas.openxmlformats.org/drawingml/2006/main" noChangeAspect="1"/>
+            </wp:cNvGraphicFramePr>
+            <a:graphic xmlns:a="http://schemas.openxmlformats.org/drawingml/2006/main">
+              <a:graphicData uri="http://schemas.openxmlformats.org/drawingml/2006/picture">
+                <pic:pic xmlns:pic="http://schemas.openxmlformats.org/drawingml/2006/picture">
+                  <pic:nvPicPr>
+                    <pic:cNvPr id="0" name="Picture 6"/>
+                    <pic:cNvPicPr>
+                      <a:picLocks noChangeAspect="1" noChangeArrowheads="1"/>
+                    </pic:cNvPicPr>
+                  </pic:nvPicPr>
+                  <pic:blipFill>
+                    <a:blip r:embed="rId12">
+                      <a:extLst>
+                        <a:ext uri="{28A0092B-C50C-407E-A947-70E740481C1C}">
+                          <a14:useLocalDpi xmlns:a14="http://schemas.microsoft.com/office/drawing/2010/main" val="0"/>
+                        </a:ext>
+                      </a:extLst>
+                    </a:blip>
+                    <a:srcRect/>
+                    <a:stretch>
+                      <a:fillRect/>
+                    </a:stretch>
+                  </pic:blipFill>
+                  <pic:spPr bwMode="auto">
+                    <a:xfrm>
+                      <a:off x="0" y="0"/>
+                      <a:ext cx="5400040" cy="3037285"/>
+                    </a:xfrm>
+                    <a:prstGeom prst="rect">
+                      <a:avLst/>
+                    </a:prstGeom>
+                    <a:noFill/>
+                    <a:ln>
+                      <a:noFill/>
+                    </a:ln>
+                  </pic:spPr>
+                </pic:pic>
+              </a:graphicData>
+            </a:graphic>
+          </wp:inline>
+        </w:drawing>
+      </w:r>
+    </w:p>
+    <w:p>
+      <w:pPr>
+        <w:rPr>
+          <w:sz w:val="26"/>
+          <w:szCs w:val="26"/>
+        </w:rPr>
+      </w:pPr>
+      <w:r>
+        <w:rPr>
+          <w:sz w:val="26"/>
+          <w:szCs w:val="26"/>
+        </w:rPr>
+        <w:t>Formulario de asignación de docente a un curso</w:t>
+      </w:r>
+      <w:r>
+        <w:rPr>
+          <w:sz w:val="26"/>
+          <w:szCs w:val="26"/>
+        </w:rPr>
+        <w:t xml:space="preserve"> (web)</w:t>
+      </w:r>
+      <w:r>
+        <w:rPr>
+          <w:sz w:val="26"/>
+          <w:szCs w:val="26"/>
+        </w:rPr>
+        <w:t>:</w:t>
+      </w:r>
+      <w:r>
+        <w:rPr>
+          <w:sz w:val="26"/>
+          <w:szCs w:val="26"/>
+        </w:rPr>
+        <w:t xml:space="preserve"> </w:t>
+      </w:r>
+      <w:r>
+        <w:rPr>
+          <w:sz w:val="26"/>
+          <w:szCs w:val="26"/>
+        </w:rPr>
+        <w:br/>
+      </w:r>
+      <w:r>
+        <w:drawing>
+          <wp:inline distT="0" distB="0" distL="0" distR="0" wp14:anchorId="5D2533F7" wp14:editId="77476AF0">
+            <wp:extent cx="5400040" cy="3037285"/>
+            <wp:effectExtent l="0" t="0" r="0" b="0"/>
+            <wp:docPr id="9" name="Imagen 9"/>
+            <wp:cNvGraphicFramePr>
+              <a:graphicFrameLocks xmlns:a="http://schemas.openxmlformats.org/drawingml/2006/main" noChangeAspect="1"/>
+            </wp:cNvGraphicFramePr>
+            <a:graphic xmlns:a="http://schemas.openxmlformats.org/drawingml/2006/main">
+              <a:graphicData uri="http://schemas.openxmlformats.org/drawingml/2006/picture">
+                <pic:pic xmlns:pic="http://schemas.openxmlformats.org/drawingml/2006/picture">
+                  <pic:nvPicPr>
+                    <pic:cNvPr id="0" name="Picture 7"/>
+                    <pic:cNvPicPr>
+                      <a:picLocks noChangeAspect="1" noChangeArrowheads="1"/>
+                    </pic:cNvPicPr>
+                  </pic:nvPicPr>
+                  <pic:blipFill>
+                    <a:blip r:embed="rId13">
+                      <a:extLst>
+                        <a:ext uri="{28A0092B-C50C-407E-A947-70E740481C1C}">
+                          <a14:useLocalDpi xmlns:a14="http://schemas.microsoft.com/office/drawing/2010/main" val="0"/>
+                        </a:ext>
+                      </a:extLst>
+                    </a:blip>
+                    <a:srcRect/>
+                    <a:stretch>
+                      <a:fillRect/>
+                    </a:stretch>
+                  </pic:blipFill>
+                  <pic:spPr bwMode="auto">
+                    <a:xfrm>
+                      <a:off x="0" y="0"/>
+                      <a:ext cx="5400040" cy="3037285"/>
+                    </a:xfrm>
+                    <a:prstGeom prst="rect">
+                      <a:avLst/>
+                    </a:prstGeom>
+                    <a:noFill/>
+                    <a:ln>
+                      <a:noFill/>
+                    </a:ln>
+                  </pic:spPr>
+                </pic:pic>
+              </a:graphicData>
+            </a:graphic>
+          </wp:inline>
+        </w:drawing>
+      </w:r>
+    </w:p>
+    <w:p>
+      <w:pPr>
+        <w:rPr>
+          <w:sz w:val="26"/>
+          <w:szCs w:val="26"/>
+        </w:rPr>
+      </w:pPr>
     </w:p>
     <w:sectPr>
       <w:pgSz w:w="11906" w:h="16838"/>
@@ -603,11 +1728,359 @@
       </w:rPr>
     </w:lvl>
   </w:abstractNum>
+  <w:abstractNum w:abstractNumId="2">
+    <w:nsid w:val="38206139"/>
+    <w:multiLevelType w:val="hybridMultilevel"/>
+    <w:tmpl w:val="245AEF36"/>
+    <w:lvl w:ilvl="0" w:tplc="0C0A0001">
+      <w:start w:val="1"/>
+      <w:numFmt w:val="bullet"/>
+      <w:lvlText w:val=""/>
+      <w:lvlJc w:val="left"/>
+      <w:pPr>
+        <w:ind w:left="720" w:hanging="360"/>
+      </w:pPr>
+      <w:rPr>
+        <w:rFonts w:ascii="Symbol" w:hAnsi="Symbol" w:hint="default"/>
+      </w:rPr>
+    </w:lvl>
+    <w:lvl w:ilvl="1" w:tplc="0C0A0003" w:tentative="1">
+      <w:start w:val="1"/>
+      <w:numFmt w:val="bullet"/>
+      <w:lvlText w:val="o"/>
+      <w:lvlJc w:val="left"/>
+      <w:pPr>
+        <w:ind w:left="1440" w:hanging="360"/>
+      </w:pPr>
+      <w:rPr>
+        <w:rFonts w:ascii="Courier New" w:hAnsi="Courier New" w:cs="Courier New" w:hint="default"/>
+      </w:rPr>
+    </w:lvl>
+    <w:lvl w:ilvl="2" w:tplc="0C0A0005" w:tentative="1">
+      <w:start w:val="1"/>
+      <w:numFmt w:val="bullet"/>
+      <w:lvlText w:val=""/>
+      <w:lvlJc w:val="left"/>
+      <w:pPr>
+        <w:ind w:left="2160" w:hanging="360"/>
+      </w:pPr>
+      <w:rPr>
+        <w:rFonts w:ascii="Wingdings" w:hAnsi="Wingdings" w:hint="default"/>
+      </w:rPr>
+    </w:lvl>
+    <w:lvl w:ilvl="3" w:tplc="0C0A0001" w:tentative="1">
+      <w:start w:val="1"/>
+      <w:numFmt w:val="bullet"/>
+      <w:lvlText w:val=""/>
+      <w:lvlJc w:val="left"/>
+      <w:pPr>
+        <w:ind w:left="2880" w:hanging="360"/>
+      </w:pPr>
+      <w:rPr>
+        <w:rFonts w:ascii="Symbol" w:hAnsi="Symbol" w:hint="default"/>
+      </w:rPr>
+    </w:lvl>
+    <w:lvl w:ilvl="4" w:tplc="0C0A0003" w:tentative="1">
+      <w:start w:val="1"/>
+      <w:numFmt w:val="bullet"/>
+      <w:lvlText w:val="o"/>
+      <w:lvlJc w:val="left"/>
+      <w:pPr>
+        <w:ind w:left="3600" w:hanging="360"/>
+      </w:pPr>
+      <w:rPr>
+        <w:rFonts w:ascii="Courier New" w:hAnsi="Courier New" w:cs="Courier New" w:hint="default"/>
+      </w:rPr>
+    </w:lvl>
+    <w:lvl w:ilvl="5" w:tplc="0C0A0005" w:tentative="1">
+      <w:start w:val="1"/>
+      <w:numFmt w:val="bullet"/>
+      <w:lvlText w:val=""/>
+      <w:lvlJc w:val="left"/>
+      <w:pPr>
+        <w:ind w:left="4320" w:hanging="360"/>
+      </w:pPr>
+      <w:rPr>
+        <w:rFonts w:ascii="Wingdings" w:hAnsi="Wingdings" w:hint="default"/>
+      </w:rPr>
+    </w:lvl>
+    <w:lvl w:ilvl="6" w:tplc="0C0A0001" w:tentative="1">
+      <w:start w:val="1"/>
+      <w:numFmt w:val="bullet"/>
+      <w:lvlText w:val=""/>
+      <w:lvlJc w:val="left"/>
+      <w:pPr>
+        <w:ind w:left="5040" w:hanging="360"/>
+      </w:pPr>
+      <w:rPr>
+        <w:rFonts w:ascii="Symbol" w:hAnsi="Symbol" w:hint="default"/>
+      </w:rPr>
+    </w:lvl>
+    <w:lvl w:ilvl="7" w:tplc="0C0A0003" w:tentative="1">
+      <w:start w:val="1"/>
+      <w:numFmt w:val="bullet"/>
+      <w:lvlText w:val="o"/>
+      <w:lvlJc w:val="left"/>
+      <w:pPr>
+        <w:ind w:left="5760" w:hanging="360"/>
+      </w:pPr>
+      <w:rPr>
+        <w:rFonts w:ascii="Courier New" w:hAnsi="Courier New" w:cs="Courier New" w:hint="default"/>
+      </w:rPr>
+    </w:lvl>
+    <w:lvl w:ilvl="8" w:tplc="0C0A0005" w:tentative="1">
+      <w:start w:val="1"/>
+      <w:numFmt w:val="bullet"/>
+      <w:lvlText w:val=""/>
+      <w:lvlJc w:val="left"/>
+      <w:pPr>
+        <w:ind w:left="6480" w:hanging="360"/>
+      </w:pPr>
+      <w:rPr>
+        <w:rFonts w:ascii="Wingdings" w:hAnsi="Wingdings" w:hint="default"/>
+      </w:rPr>
+    </w:lvl>
+  </w:abstractNum>
+  <w:abstractNum w:abstractNumId="3">
+    <w:nsid w:val="49E64D33"/>
+    <w:multiLevelType w:val="hybridMultilevel"/>
+    <w:tmpl w:val="B78C0BC0"/>
+    <w:lvl w:ilvl="0" w:tplc="0C0A0001">
+      <w:start w:val="1"/>
+      <w:numFmt w:val="bullet"/>
+      <w:lvlText w:val=""/>
+      <w:lvlJc w:val="left"/>
+      <w:pPr>
+        <w:ind w:left="720" w:hanging="360"/>
+      </w:pPr>
+      <w:rPr>
+        <w:rFonts w:ascii="Symbol" w:hAnsi="Symbol" w:hint="default"/>
+      </w:rPr>
+    </w:lvl>
+    <w:lvl w:ilvl="1" w:tplc="0C0A0003" w:tentative="1">
+      <w:start w:val="1"/>
+      <w:numFmt w:val="bullet"/>
+      <w:lvlText w:val="o"/>
+      <w:lvlJc w:val="left"/>
+      <w:pPr>
+        <w:ind w:left="1440" w:hanging="360"/>
+      </w:pPr>
+      <w:rPr>
+        <w:rFonts w:ascii="Courier New" w:hAnsi="Courier New" w:cs="Courier New" w:hint="default"/>
+      </w:rPr>
+    </w:lvl>
+    <w:lvl w:ilvl="2" w:tplc="0C0A0005" w:tentative="1">
+      <w:start w:val="1"/>
+      <w:numFmt w:val="bullet"/>
+      <w:lvlText w:val=""/>
+      <w:lvlJc w:val="left"/>
+      <w:pPr>
+        <w:ind w:left="2160" w:hanging="360"/>
+      </w:pPr>
+      <w:rPr>
+        <w:rFonts w:ascii="Wingdings" w:hAnsi="Wingdings" w:hint="default"/>
+      </w:rPr>
+    </w:lvl>
+    <w:lvl w:ilvl="3" w:tplc="0C0A0001" w:tentative="1">
+      <w:start w:val="1"/>
+      <w:numFmt w:val="bullet"/>
+      <w:lvlText w:val=""/>
+      <w:lvlJc w:val="left"/>
+      <w:pPr>
+        <w:ind w:left="2880" w:hanging="360"/>
+      </w:pPr>
+      <w:rPr>
+        <w:rFonts w:ascii="Symbol" w:hAnsi="Symbol" w:hint="default"/>
+      </w:rPr>
+    </w:lvl>
+    <w:lvl w:ilvl="4" w:tplc="0C0A0003" w:tentative="1">
+      <w:start w:val="1"/>
+      <w:numFmt w:val="bullet"/>
+      <w:lvlText w:val="o"/>
+      <w:lvlJc w:val="left"/>
+      <w:pPr>
+        <w:ind w:left="3600" w:hanging="360"/>
+      </w:pPr>
+      <w:rPr>
+        <w:rFonts w:ascii="Courier New" w:hAnsi="Courier New" w:cs="Courier New" w:hint="default"/>
+      </w:rPr>
+    </w:lvl>
+    <w:lvl w:ilvl="5" w:tplc="0C0A0005" w:tentative="1">
+      <w:start w:val="1"/>
+      <w:numFmt w:val="bullet"/>
+      <w:lvlText w:val=""/>
+      <w:lvlJc w:val="left"/>
+      <w:pPr>
+        <w:ind w:left="4320" w:hanging="360"/>
+      </w:pPr>
+      <w:rPr>
+        <w:rFonts w:ascii="Wingdings" w:hAnsi="Wingdings" w:hint="default"/>
+      </w:rPr>
+    </w:lvl>
+    <w:lvl w:ilvl="6" w:tplc="0C0A0001" w:tentative="1">
+      <w:start w:val="1"/>
+      <w:numFmt w:val="bullet"/>
+      <w:lvlText w:val=""/>
+      <w:lvlJc w:val="left"/>
+      <w:pPr>
+        <w:ind w:left="5040" w:hanging="360"/>
+      </w:pPr>
+      <w:rPr>
+        <w:rFonts w:ascii="Symbol" w:hAnsi="Symbol" w:hint="default"/>
+      </w:rPr>
+    </w:lvl>
+    <w:lvl w:ilvl="7" w:tplc="0C0A0003" w:tentative="1">
+      <w:start w:val="1"/>
+      <w:numFmt w:val="bullet"/>
+      <w:lvlText w:val="o"/>
+      <w:lvlJc w:val="left"/>
+      <w:pPr>
+        <w:ind w:left="5760" w:hanging="360"/>
+      </w:pPr>
+      <w:rPr>
+        <w:rFonts w:ascii="Courier New" w:hAnsi="Courier New" w:cs="Courier New" w:hint="default"/>
+      </w:rPr>
+    </w:lvl>
+    <w:lvl w:ilvl="8" w:tplc="0C0A0005" w:tentative="1">
+      <w:start w:val="1"/>
+      <w:numFmt w:val="bullet"/>
+      <w:lvlText w:val=""/>
+      <w:lvlJc w:val="left"/>
+      <w:pPr>
+        <w:ind w:left="6480" w:hanging="360"/>
+      </w:pPr>
+      <w:rPr>
+        <w:rFonts w:ascii="Wingdings" w:hAnsi="Wingdings" w:hint="default"/>
+      </w:rPr>
+    </w:lvl>
+  </w:abstractNum>
+  <w:abstractNum w:abstractNumId="4">
+    <w:nsid w:val="51EA3939"/>
+    <w:multiLevelType w:val="hybridMultilevel"/>
+    <w:tmpl w:val="E3C0F75A"/>
+    <w:lvl w:ilvl="0" w:tplc="0C0A0001">
+      <w:start w:val="1"/>
+      <w:numFmt w:val="bullet"/>
+      <w:lvlText w:val=""/>
+      <w:lvlJc w:val="left"/>
+      <w:pPr>
+        <w:ind w:left="720" w:hanging="360"/>
+      </w:pPr>
+      <w:rPr>
+        <w:rFonts w:ascii="Symbol" w:hAnsi="Symbol" w:hint="default"/>
+      </w:rPr>
+    </w:lvl>
+    <w:lvl w:ilvl="1" w:tplc="0C0A0003" w:tentative="1">
+      <w:start w:val="1"/>
+      <w:numFmt w:val="bullet"/>
+      <w:lvlText w:val="o"/>
+      <w:lvlJc w:val="left"/>
+      <w:pPr>
+        <w:ind w:left="1440" w:hanging="360"/>
+      </w:pPr>
+      <w:rPr>
+        <w:rFonts w:ascii="Courier New" w:hAnsi="Courier New" w:cs="Courier New" w:hint="default"/>
+      </w:rPr>
+    </w:lvl>
+    <w:lvl w:ilvl="2" w:tplc="0C0A0005" w:tentative="1">
+      <w:start w:val="1"/>
+      <w:numFmt w:val="bullet"/>
+      <w:lvlText w:val=""/>
+      <w:lvlJc w:val="left"/>
+      <w:pPr>
+        <w:ind w:left="2160" w:hanging="360"/>
+      </w:pPr>
+      <w:rPr>
+        <w:rFonts w:ascii="Wingdings" w:hAnsi="Wingdings" w:hint="default"/>
+      </w:rPr>
+    </w:lvl>
+    <w:lvl w:ilvl="3" w:tplc="0C0A0001" w:tentative="1">
+      <w:start w:val="1"/>
+      <w:numFmt w:val="bullet"/>
+      <w:lvlText w:val=""/>
+      <w:lvlJc w:val="left"/>
+      <w:pPr>
+        <w:ind w:left="2880" w:hanging="360"/>
+      </w:pPr>
+      <w:rPr>
+        <w:rFonts w:ascii="Symbol" w:hAnsi="Symbol" w:hint="default"/>
+      </w:rPr>
+    </w:lvl>
+    <w:lvl w:ilvl="4" w:tplc="0C0A0003" w:tentative="1">
+      <w:start w:val="1"/>
+      <w:numFmt w:val="bullet"/>
+      <w:lvlText w:val="o"/>
+      <w:lvlJc w:val="left"/>
+      <w:pPr>
+        <w:ind w:left="3600" w:hanging="360"/>
+      </w:pPr>
+      <w:rPr>
+        <w:rFonts w:ascii="Courier New" w:hAnsi="Courier New" w:cs="Courier New" w:hint="default"/>
+      </w:rPr>
+    </w:lvl>
+    <w:lvl w:ilvl="5" w:tplc="0C0A0005" w:tentative="1">
+      <w:start w:val="1"/>
+      <w:numFmt w:val="bullet"/>
+      <w:lvlText w:val=""/>
+      <w:lvlJc w:val="left"/>
+      <w:pPr>
+        <w:ind w:left="4320" w:hanging="360"/>
+      </w:pPr>
+      <w:rPr>
+        <w:rFonts w:ascii="Wingdings" w:hAnsi="Wingdings" w:hint="default"/>
+      </w:rPr>
+    </w:lvl>
+    <w:lvl w:ilvl="6" w:tplc="0C0A0001" w:tentative="1">
+      <w:start w:val="1"/>
+      <w:numFmt w:val="bullet"/>
+      <w:lvlText w:val=""/>
+      <w:lvlJc w:val="left"/>
+      <w:pPr>
+        <w:ind w:left="5040" w:hanging="360"/>
+      </w:pPr>
+      <w:rPr>
+        <w:rFonts w:ascii="Symbol" w:hAnsi="Symbol" w:hint="default"/>
+      </w:rPr>
+    </w:lvl>
+    <w:lvl w:ilvl="7" w:tplc="0C0A0003" w:tentative="1">
+      <w:start w:val="1"/>
+      <w:numFmt w:val="bullet"/>
+      <w:lvlText w:val="o"/>
+      <w:lvlJc w:val="left"/>
+      <w:pPr>
+        <w:ind w:left="5760" w:hanging="360"/>
+      </w:pPr>
+      <w:rPr>
+        <w:rFonts w:ascii="Courier New" w:hAnsi="Courier New" w:cs="Courier New" w:hint="default"/>
+      </w:rPr>
+    </w:lvl>
+    <w:lvl w:ilvl="8" w:tplc="0C0A0005" w:tentative="1">
+      <w:start w:val="1"/>
+      <w:numFmt w:val="bullet"/>
+      <w:lvlText w:val=""/>
+      <w:lvlJc w:val="left"/>
+      <w:pPr>
+        <w:ind w:left="6480" w:hanging="360"/>
+      </w:pPr>
+      <w:rPr>
+        <w:rFonts w:ascii="Wingdings" w:hAnsi="Wingdings" w:hint="default"/>
+      </w:rPr>
+    </w:lvl>
+  </w:abstractNum>
   <w:num w:numId="1">
     <w:abstractNumId w:val="1"/>
   </w:num>
   <w:num w:numId="2">
     <w:abstractNumId w:val="0"/>
+  </w:num>
+  <w:num w:numId="3">
+    <w:abstractNumId w:val="4"/>
+  </w:num>
+  <w:num w:numId="4">
+    <w:abstractNumId w:val="3"/>
+  </w:num>
+  <w:num w:numId="5">
+    <w:abstractNumId w:val="2"/>
   </w:num>
 </w:numbering>
 </file>

</xml_diff>